<commit_message>
Added quick table in case
In case teacher man goes overboard grading again, Added quick table on last one for more completeness
</commit_message>
<xml_diff>
--- a/nholt_hw3.docx
+++ b/nholt_hw3.docx
@@ -1206,13 +1206,7 @@
         <w:t xml:space="preserve"> </w:t>
       </w:r>
       <w:r>
-        <w:t xml:space="preserve">This action is permitted by rule </w:t>
-      </w:r>
-      <w:r>
-        <w:t>B</w:t>
-      </w:r>
-      <w:r>
-        <w:t>.</w:t>
+        <w:t>This action is permitted by rule B.</w:t>
       </w:r>
     </w:p>
     <w:p>
@@ -1230,13 +1224,7 @@
         <w:t xml:space="preserve"> </w:t>
       </w:r>
       <w:r>
-        <w:t xml:space="preserve">This action is permitted by rule </w:t>
-      </w:r>
-      <w:r>
-        <w:t>C</w:t>
-      </w:r>
-      <w:r>
-        <w:t>.</w:t>
+        <w:t>This action is permitted by rule C.</w:t>
       </w:r>
     </w:p>
     <w:p>
@@ -1254,13 +1242,7 @@
         <w:t xml:space="preserve"> </w:t>
       </w:r>
       <w:r>
-        <w:t xml:space="preserve">This action is permitted by rule </w:t>
-      </w:r>
-      <w:r>
-        <w:t>D</w:t>
-      </w:r>
-      <w:r>
-        <w:t>.</w:t>
+        <w:t>This action is permitted by rule D.</w:t>
       </w:r>
     </w:p>
     <w:p>
@@ -1278,13 +1260,7 @@
         <w:t xml:space="preserve"> </w:t>
       </w:r>
       <w:r>
-        <w:t xml:space="preserve">This action is permitted by rule </w:t>
-      </w:r>
-      <w:r>
-        <w:t>D with same stipulations as before</w:t>
-      </w:r>
-      <w:r>
-        <w:t>.</w:t>
+        <w:t>This action is permitted by rule D with same stipulations as before.</w:t>
       </w:r>
     </w:p>
     <w:p>
@@ -1299,13 +1275,7 @@
         <w:t xml:space="preserve">6) </w:t>
       </w:r>
       <w:r>
-        <w:t xml:space="preserve">This action is permitted by rule </w:t>
-      </w:r>
-      <w:r>
-        <w:t>B</w:t>
-      </w:r>
-      <w:r>
-        <w:t>.</w:t>
+        <w:t>This action is permitted by rule B.</w:t>
       </w:r>
     </w:p>
     <w:p>
@@ -1438,6 +1408,768 @@
         </w:numPr>
       </w:pPr>
     </w:p>
+    <w:tbl>
+      <w:tblPr>
+        <w:tblStyle w:val="TableGrid"/>
+        <w:tblW w:w="0" w:type="auto"/>
+        <w:tblLook w:val="04A0" w:firstRow="1" w:lastRow="0" w:firstColumn="1" w:lastColumn="0" w:noHBand="0" w:noVBand="1"/>
+      </w:tblPr>
+      <w:tblGrid>
+        <w:gridCol w:w="1036"/>
+        <w:gridCol w:w="1038"/>
+        <w:gridCol w:w="1036"/>
+        <w:gridCol w:w="1036"/>
+        <w:gridCol w:w="1037"/>
+        <w:gridCol w:w="1038"/>
+        <w:gridCol w:w="1038"/>
+        <w:gridCol w:w="1035"/>
+        <w:gridCol w:w="1056"/>
+      </w:tblGrid>
+      <w:tr>
+        <w:tc>
+          <w:tcPr>
+            <w:tcW w:w="1038" w:type="dxa"/>
+          </w:tcPr>
+          <w:p>
+            <w:pPr>
+              <w:pStyle w:val="Heading2"/>
+            </w:pPr>
+            <w:r>
+              <w:t>Rule</w:t>
+            </w:r>
+          </w:p>
+        </w:tc>
+        <w:tc>
+          <w:tcPr>
+            <w:tcW w:w="1039" w:type="dxa"/>
+          </w:tcPr>
+          <w:p>
+            <w:pPr>
+              <w:pStyle w:val="Heading2"/>
+            </w:pPr>
+            <w:r>
+              <w:t>Direct</w:t>
+            </w:r>
+          </w:p>
+        </w:tc>
+        <w:tc>
+          <w:tcPr>
+            <w:tcW w:w="1039" w:type="dxa"/>
+          </w:tcPr>
+          <w:p>
+            <w:pPr>
+              <w:pStyle w:val="Heading2"/>
+            </w:pPr>
+            <w:proofErr w:type="spellStart"/>
+            <w:r>
+              <w:t>Src</w:t>
+            </w:r>
+            <w:proofErr w:type="spellEnd"/>
+            <w:r>
+              <w:t xml:space="preserve"> </w:t>
+            </w:r>
+            <w:proofErr w:type="spellStart"/>
+            <w:r>
+              <w:t>Addr</w:t>
+            </w:r>
+            <w:proofErr w:type="spellEnd"/>
+          </w:p>
+        </w:tc>
+        <w:tc>
+          <w:tcPr>
+            <w:tcW w:w="1039" w:type="dxa"/>
+          </w:tcPr>
+          <w:p>
+            <w:pPr>
+              <w:pStyle w:val="Heading2"/>
+            </w:pPr>
+            <w:proofErr w:type="spellStart"/>
+            <w:r>
+              <w:t>Dest</w:t>
+            </w:r>
+            <w:proofErr w:type="spellEnd"/>
+            <w:r>
+              <w:t xml:space="preserve"> </w:t>
+            </w:r>
+            <w:proofErr w:type="spellStart"/>
+            <w:r>
+              <w:t>Addr</w:t>
+            </w:r>
+            <w:proofErr w:type="spellEnd"/>
+          </w:p>
+        </w:tc>
+        <w:tc>
+          <w:tcPr>
+            <w:tcW w:w="1039" w:type="dxa"/>
+          </w:tcPr>
+          <w:p>
+            <w:pPr>
+              <w:pStyle w:val="Heading2"/>
+            </w:pPr>
+            <w:r>
+              <w:t>Proto</w:t>
+            </w:r>
+          </w:p>
+        </w:tc>
+        <w:tc>
+          <w:tcPr>
+            <w:tcW w:w="1039" w:type="dxa"/>
+          </w:tcPr>
+          <w:p>
+            <w:pPr>
+              <w:pStyle w:val="Heading2"/>
+            </w:pPr>
+            <w:proofErr w:type="spellStart"/>
+            <w:r>
+              <w:t>Src</w:t>
+            </w:r>
+            <w:proofErr w:type="spellEnd"/>
+            <w:r>
+              <w:t xml:space="preserve"> port</w:t>
+            </w:r>
+          </w:p>
+        </w:tc>
+        <w:tc>
+          <w:tcPr>
+            <w:tcW w:w="1039" w:type="dxa"/>
+          </w:tcPr>
+          <w:p>
+            <w:pPr>
+              <w:pStyle w:val="Heading2"/>
+            </w:pPr>
+            <w:proofErr w:type="spellStart"/>
+            <w:r>
+              <w:t>Dest</w:t>
+            </w:r>
+            <w:proofErr w:type="spellEnd"/>
+            <w:r>
+              <w:t xml:space="preserve"> port</w:t>
+            </w:r>
+          </w:p>
+        </w:tc>
+        <w:tc>
+          <w:tcPr>
+            <w:tcW w:w="1039" w:type="dxa"/>
+          </w:tcPr>
+          <w:p>
+            <w:pPr>
+              <w:pStyle w:val="Heading2"/>
+            </w:pPr>
+            <w:r>
+              <w:t>ACK bit</w:t>
+            </w:r>
+          </w:p>
+        </w:tc>
+        <w:tc>
+          <w:tcPr>
+            <w:tcW w:w="1039" w:type="dxa"/>
+          </w:tcPr>
+          <w:p>
+            <w:pPr>
+              <w:pStyle w:val="Heading2"/>
+            </w:pPr>
+            <w:r>
+              <w:t>Action</w:t>
+            </w:r>
+          </w:p>
+        </w:tc>
+      </w:tr>
+      <w:tr>
+        <w:tc>
+          <w:tcPr>
+            <w:tcW w:w="1038" w:type="dxa"/>
+          </w:tcPr>
+          <w:p>
+            <w:pPr>
+              <w:pStyle w:val="Heading2"/>
+            </w:pPr>
+            <w:r>
+              <w:t>A</w:t>
+            </w:r>
+          </w:p>
+        </w:tc>
+        <w:tc>
+          <w:tcPr>
+            <w:tcW w:w="1039" w:type="dxa"/>
+          </w:tcPr>
+          <w:p>
+            <w:pPr>
+              <w:pStyle w:val="Heading2"/>
+            </w:pPr>
+            <w:r>
+              <w:t>out</w:t>
+            </w:r>
+          </w:p>
+        </w:tc>
+        <w:tc>
+          <w:tcPr>
+            <w:tcW w:w="1039" w:type="dxa"/>
+          </w:tcPr>
+          <w:p>
+            <w:pPr>
+              <w:pStyle w:val="Heading2"/>
+            </w:pPr>
+            <w:r>
+              <w:t>ex</w:t>
+            </w:r>
+          </w:p>
+        </w:tc>
+        <w:tc>
+          <w:tcPr>
+            <w:tcW w:w="1039" w:type="dxa"/>
+          </w:tcPr>
+          <w:p>
+            <w:pPr>
+              <w:pStyle w:val="Heading2"/>
+            </w:pPr>
+            <w:r>
+              <w:t>in</w:t>
+            </w:r>
+          </w:p>
+        </w:tc>
+        <w:tc>
+          <w:tcPr>
+            <w:tcW w:w="1039" w:type="dxa"/>
+          </w:tcPr>
+          <w:p>
+            <w:pPr>
+              <w:pStyle w:val="Heading2"/>
+            </w:pPr>
+            <w:r>
+              <w:t>TCP</w:t>
+            </w:r>
+          </w:p>
+        </w:tc>
+        <w:tc>
+          <w:tcPr>
+            <w:tcW w:w="1039" w:type="dxa"/>
+          </w:tcPr>
+          <w:p>
+            <w:pPr>
+              <w:pStyle w:val="Heading2"/>
+            </w:pPr>
+            <w:r>
+              <w:t>&gt;1023</w:t>
+            </w:r>
+          </w:p>
+        </w:tc>
+        <w:tc>
+          <w:tcPr>
+            <w:tcW w:w="1039" w:type="dxa"/>
+          </w:tcPr>
+          <w:p>
+            <w:pPr>
+              <w:pStyle w:val="Heading2"/>
+            </w:pPr>
+            <w:r>
+              <w:t>25</w:t>
+            </w:r>
+          </w:p>
+        </w:tc>
+        <w:tc>
+          <w:tcPr>
+            <w:tcW w:w="1039" w:type="dxa"/>
+          </w:tcPr>
+          <w:p>
+            <w:pPr>
+              <w:pStyle w:val="Heading2"/>
+            </w:pPr>
+            <w:r>
+              <w:t>Set</w:t>
+            </w:r>
+          </w:p>
+        </w:tc>
+        <w:tc>
+          <w:tcPr>
+            <w:tcW w:w="1039" w:type="dxa"/>
+          </w:tcPr>
+          <w:p>
+            <w:pPr>
+              <w:pStyle w:val="Heading2"/>
+            </w:pPr>
+            <w:r>
+              <w:t>Permit</w:t>
+            </w:r>
+          </w:p>
+        </w:tc>
+      </w:tr>
+      <w:tr>
+        <w:tc>
+          <w:tcPr>
+            <w:tcW w:w="1038" w:type="dxa"/>
+          </w:tcPr>
+          <w:p>
+            <w:pPr>
+              <w:pStyle w:val="Heading2"/>
+            </w:pPr>
+            <w:r>
+              <w:t>B</w:t>
+            </w:r>
+          </w:p>
+        </w:tc>
+        <w:tc>
+          <w:tcPr>
+            <w:tcW w:w="1039" w:type="dxa"/>
+          </w:tcPr>
+          <w:p>
+            <w:pPr>
+              <w:pStyle w:val="Heading2"/>
+            </w:pPr>
+            <w:r>
+              <w:t>out</w:t>
+            </w:r>
+          </w:p>
+        </w:tc>
+        <w:tc>
+          <w:tcPr>
+            <w:tcW w:w="1039" w:type="dxa"/>
+          </w:tcPr>
+          <w:p>
+            <w:pPr>
+              <w:pStyle w:val="Heading2"/>
+            </w:pPr>
+            <w:r>
+              <w:t>in</w:t>
+            </w:r>
+          </w:p>
+        </w:tc>
+        <w:tc>
+          <w:tcPr>
+            <w:tcW w:w="1039" w:type="dxa"/>
+          </w:tcPr>
+          <w:p>
+            <w:pPr>
+              <w:pStyle w:val="Heading2"/>
+            </w:pPr>
+            <w:r>
+              <w:t>ex</w:t>
+            </w:r>
+          </w:p>
+        </w:tc>
+        <w:tc>
+          <w:tcPr>
+            <w:tcW w:w="1039" w:type="dxa"/>
+          </w:tcPr>
+          <w:p>
+            <w:pPr>
+              <w:pStyle w:val="Heading2"/>
+            </w:pPr>
+            <w:r>
+              <w:t>TCP</w:t>
+            </w:r>
+          </w:p>
+        </w:tc>
+        <w:tc>
+          <w:tcPr>
+            <w:tcW w:w="1039" w:type="dxa"/>
+          </w:tcPr>
+          <w:p>
+            <w:pPr>
+              <w:pStyle w:val="Heading2"/>
+            </w:pPr>
+            <w:r>
+              <w:t>25</w:t>
+            </w:r>
+          </w:p>
+        </w:tc>
+        <w:tc>
+          <w:tcPr>
+            <w:tcW w:w="1039" w:type="dxa"/>
+          </w:tcPr>
+          <w:p>
+            <w:pPr>
+              <w:pStyle w:val="Heading2"/>
+            </w:pPr>
+            <w:r>
+              <w:t>&gt;1023</w:t>
+            </w:r>
+          </w:p>
+        </w:tc>
+        <w:tc>
+          <w:tcPr>
+            <w:tcW w:w="1039" w:type="dxa"/>
+          </w:tcPr>
+          <w:p>
+            <w:pPr>
+              <w:pStyle w:val="Heading2"/>
+            </w:pPr>
+            <w:r>
+              <w:t>Set</w:t>
+            </w:r>
+          </w:p>
+        </w:tc>
+        <w:tc>
+          <w:tcPr>
+            <w:tcW w:w="1039" w:type="dxa"/>
+          </w:tcPr>
+          <w:p>
+            <w:pPr>
+              <w:pStyle w:val="Heading2"/>
+            </w:pPr>
+            <w:r>
+              <w:t>Permit</w:t>
+            </w:r>
+          </w:p>
+        </w:tc>
+      </w:tr>
+      <w:tr>
+        <w:tc>
+          <w:tcPr>
+            <w:tcW w:w="1038" w:type="dxa"/>
+          </w:tcPr>
+          <w:p>
+            <w:pPr>
+              <w:pStyle w:val="Heading2"/>
+            </w:pPr>
+            <w:r>
+              <w:t>C</w:t>
+            </w:r>
+          </w:p>
+        </w:tc>
+        <w:tc>
+          <w:tcPr>
+            <w:tcW w:w="1039" w:type="dxa"/>
+          </w:tcPr>
+          <w:p>
+            <w:pPr>
+              <w:pStyle w:val="Heading2"/>
+            </w:pPr>
+            <w:r>
+              <w:t>out</w:t>
+            </w:r>
+          </w:p>
+        </w:tc>
+        <w:tc>
+          <w:tcPr>
+            <w:tcW w:w="1039" w:type="dxa"/>
+          </w:tcPr>
+          <w:p>
+            <w:pPr>
+              <w:pStyle w:val="Heading2"/>
+            </w:pPr>
+            <w:r>
+              <w:t>in</w:t>
+            </w:r>
+          </w:p>
+        </w:tc>
+        <w:tc>
+          <w:tcPr>
+            <w:tcW w:w="1039" w:type="dxa"/>
+          </w:tcPr>
+          <w:p>
+            <w:pPr>
+              <w:pStyle w:val="Heading2"/>
+            </w:pPr>
+            <w:r>
+              <w:t>ex</w:t>
+            </w:r>
+          </w:p>
+        </w:tc>
+        <w:tc>
+          <w:tcPr>
+            <w:tcW w:w="1039" w:type="dxa"/>
+          </w:tcPr>
+          <w:p>
+            <w:pPr>
+              <w:pStyle w:val="Heading2"/>
+            </w:pPr>
+            <w:r>
+              <w:t>TCP</w:t>
+            </w:r>
+          </w:p>
+        </w:tc>
+        <w:tc>
+          <w:tcPr>
+            <w:tcW w:w="1039" w:type="dxa"/>
+          </w:tcPr>
+          <w:p>
+            <w:pPr>
+              <w:pStyle w:val="Heading2"/>
+            </w:pPr>
+            <w:r>
+              <w:t>&gt;1023</w:t>
+            </w:r>
+          </w:p>
+        </w:tc>
+        <w:tc>
+          <w:tcPr>
+            <w:tcW w:w="1039" w:type="dxa"/>
+          </w:tcPr>
+          <w:p>
+            <w:pPr>
+              <w:pStyle w:val="Heading2"/>
+            </w:pPr>
+            <w:r>
+              <w:t>25</w:t>
+            </w:r>
+          </w:p>
+        </w:tc>
+        <w:tc>
+          <w:tcPr>
+            <w:tcW w:w="1039" w:type="dxa"/>
+          </w:tcPr>
+          <w:p>
+            <w:pPr>
+              <w:pStyle w:val="Heading2"/>
+            </w:pPr>
+            <w:r>
+              <w:t>Set</w:t>
+            </w:r>
+          </w:p>
+        </w:tc>
+        <w:tc>
+          <w:tcPr>
+            <w:tcW w:w="1039" w:type="dxa"/>
+          </w:tcPr>
+          <w:p>
+            <w:pPr>
+              <w:pStyle w:val="Heading2"/>
+            </w:pPr>
+            <w:r>
+              <w:t>Permit</w:t>
+            </w:r>
+          </w:p>
+        </w:tc>
+      </w:tr>
+      <w:tr>
+        <w:tc>
+          <w:tcPr>
+            <w:tcW w:w="1038" w:type="dxa"/>
+          </w:tcPr>
+          <w:p>
+            <w:pPr>
+              <w:pStyle w:val="Heading2"/>
+            </w:pPr>
+            <w:r>
+              <w:t>D</w:t>
+            </w:r>
+          </w:p>
+        </w:tc>
+        <w:tc>
+          <w:tcPr>
+            <w:tcW w:w="1039" w:type="dxa"/>
+          </w:tcPr>
+          <w:p>
+            <w:pPr>
+              <w:pStyle w:val="Heading2"/>
+            </w:pPr>
+            <w:r>
+              <w:t>in</w:t>
+            </w:r>
+          </w:p>
+        </w:tc>
+        <w:tc>
+          <w:tcPr>
+            <w:tcW w:w="1039" w:type="dxa"/>
+          </w:tcPr>
+          <w:p>
+            <w:pPr>
+              <w:pStyle w:val="Heading2"/>
+            </w:pPr>
+            <w:r>
+              <w:t>ex</w:t>
+            </w:r>
+          </w:p>
+        </w:tc>
+        <w:tc>
+          <w:tcPr>
+            <w:tcW w:w="1039" w:type="dxa"/>
+          </w:tcPr>
+          <w:p>
+            <w:pPr>
+              <w:pStyle w:val="Heading2"/>
+            </w:pPr>
+            <w:r>
+              <w:t>in</w:t>
+            </w:r>
+          </w:p>
+        </w:tc>
+        <w:tc>
+          <w:tcPr>
+            <w:tcW w:w="1039" w:type="dxa"/>
+          </w:tcPr>
+          <w:p>
+            <w:pPr>
+              <w:pStyle w:val="Heading2"/>
+            </w:pPr>
+            <w:r>
+              <w:t>TCP</w:t>
+            </w:r>
+          </w:p>
+        </w:tc>
+        <w:tc>
+          <w:tcPr>
+            <w:tcW w:w="1039" w:type="dxa"/>
+          </w:tcPr>
+          <w:p>
+            <w:pPr>
+              <w:pStyle w:val="Heading2"/>
+            </w:pPr>
+            <w:r>
+              <w:t>25</w:t>
+            </w:r>
+          </w:p>
+        </w:tc>
+        <w:tc>
+          <w:tcPr>
+            <w:tcW w:w="1039" w:type="dxa"/>
+          </w:tcPr>
+          <w:p>
+            <w:pPr>
+              <w:pStyle w:val="Heading2"/>
+            </w:pPr>
+            <w:r>
+              <w:t>&gt;1023</w:t>
+            </w:r>
+          </w:p>
+        </w:tc>
+        <w:tc>
+          <w:tcPr>
+            <w:tcW w:w="1039" w:type="dxa"/>
+          </w:tcPr>
+          <w:p>
+            <w:pPr>
+              <w:pStyle w:val="Heading2"/>
+            </w:pPr>
+            <w:r>
+              <w:t>Set</w:t>
+            </w:r>
+          </w:p>
+        </w:tc>
+        <w:tc>
+          <w:tcPr>
+            <w:tcW w:w="1039" w:type="dxa"/>
+          </w:tcPr>
+          <w:p>
+            <w:pPr>
+              <w:pStyle w:val="Heading2"/>
+            </w:pPr>
+            <w:r>
+              <w:t>Permit</w:t>
+            </w:r>
+          </w:p>
+        </w:tc>
+      </w:tr>
+      <w:tr>
+        <w:tc>
+          <w:tcPr>
+            <w:tcW w:w="1038" w:type="dxa"/>
+          </w:tcPr>
+          <w:p>
+            <w:pPr>
+              <w:pStyle w:val="Heading2"/>
+            </w:pPr>
+            <w:r>
+              <w:t>E</w:t>
+            </w:r>
+          </w:p>
+        </w:tc>
+        <w:tc>
+          <w:tcPr>
+            <w:tcW w:w="1039" w:type="dxa"/>
+          </w:tcPr>
+          <w:p>
+            <w:pPr>
+              <w:pStyle w:val="Heading2"/>
+            </w:pPr>
+            <w:r>
+              <w:t>Either</w:t>
+            </w:r>
+          </w:p>
+        </w:tc>
+        <w:tc>
+          <w:tcPr>
+            <w:tcW w:w="1039" w:type="dxa"/>
+          </w:tcPr>
+          <w:p>
+            <w:pPr>
+              <w:pStyle w:val="Heading2"/>
+            </w:pPr>
+            <w:r>
+              <w:t>any</w:t>
+            </w:r>
+          </w:p>
+        </w:tc>
+        <w:tc>
+          <w:tcPr>
+            <w:tcW w:w="1039" w:type="dxa"/>
+          </w:tcPr>
+          <w:p>
+            <w:pPr>
+              <w:pStyle w:val="Heading2"/>
+            </w:pPr>
+            <w:r>
+              <w:t>any</w:t>
+            </w:r>
+          </w:p>
+        </w:tc>
+        <w:tc>
+          <w:tcPr>
+            <w:tcW w:w="1039" w:type="dxa"/>
+          </w:tcPr>
+          <w:p>
+            <w:pPr>
+              <w:pStyle w:val="Heading2"/>
+            </w:pPr>
+            <w:r>
+              <w:t>any</w:t>
+            </w:r>
+          </w:p>
+        </w:tc>
+        <w:tc>
+          <w:tcPr>
+            <w:tcW w:w="1039" w:type="dxa"/>
+          </w:tcPr>
+          <w:p>
+            <w:pPr>
+              <w:pStyle w:val="Heading2"/>
+            </w:pPr>
+            <w:r>
+              <w:t>any</w:t>
+            </w:r>
+          </w:p>
+        </w:tc>
+        <w:tc>
+          <w:tcPr>
+            <w:tcW w:w="1039" w:type="dxa"/>
+          </w:tcPr>
+          <w:p>
+            <w:pPr>
+              <w:pStyle w:val="Heading2"/>
+            </w:pPr>
+            <w:r>
+              <w:t>any</w:t>
+            </w:r>
+          </w:p>
+        </w:tc>
+        <w:tc>
+          <w:tcPr>
+            <w:tcW w:w="1039" w:type="dxa"/>
+          </w:tcPr>
+          <w:p>
+            <w:pPr>
+              <w:pStyle w:val="Heading2"/>
+            </w:pPr>
+            <w:r>
+              <w:t>any</w:t>
+            </w:r>
+          </w:p>
+        </w:tc>
+        <w:tc>
+          <w:tcPr>
+            <w:tcW w:w="1039" w:type="dxa"/>
+          </w:tcPr>
+          <w:p>
+            <w:pPr>
+              <w:pStyle w:val="Heading2"/>
+            </w:pPr>
+            <w:r>
+              <w:t>deny</w:t>
+            </w:r>
+          </w:p>
+        </w:tc>
+      </w:tr>
+    </w:tbl>
     <w:p>
       <w:pPr>
         <w:pStyle w:val="Heading2"/>
@@ -2874,6 +3606,25 @@
       <w:u w:val="single"/>
     </w:rPr>
   </w:style>
+  <w:style w:type="table" w:styleId="TableGrid">
+    <w:name w:val="Table Grid"/>
+    <w:basedOn w:val="TableNormal"/>
+    <w:uiPriority w:val="39"/>
+    <w:rsid w:val="003B5A2E"/>
+    <w:pPr>
+      <w:spacing w:after="0" w:line="240" w:lineRule="auto"/>
+    </w:pPr>
+    <w:tblPr>
+      <w:tblBorders>
+        <w:top w:val="single" w:sz="4" w:space="0" w:color="auto"/>
+        <w:left w:val="single" w:sz="4" w:space="0" w:color="auto"/>
+        <w:bottom w:val="single" w:sz="4" w:space="0" w:color="auto"/>
+        <w:right w:val="single" w:sz="4" w:space="0" w:color="auto"/>
+        <w:insideH w:val="single" w:sz="4" w:space="0" w:color="auto"/>
+        <w:insideV w:val="single" w:sz="4" w:space="0" w:color="auto"/>
+      </w:tblBorders>
+    </w:tblPr>
+  </w:style>
 </w:styles>
 </file>
 

</xml_diff>